<commit_message>
Renamed files had them swapped
</commit_message>
<xml_diff>
--- a/annis_dan_project1/gitLinks.docx
+++ b/annis_dan_project1/gitLinks.docx
@@ -20,7 +20,9 @@
     </w:p>
     <w:p/>
     <w:p/>
-    <w:p/>
+    <w:p>
+      <w:bookmarkStart w:id="0" w:name="_GoBack"/>
+    </w:p>
     <w:p>
       <w:pPr>
         <w:rPr>
@@ -37,10 +39,8 @@
         </w:r>
       </w:hyperlink>
     </w:p>
-    <w:p>
-      <w:bookmarkStart w:id="0" w:name="_GoBack"/>
-      <w:bookmarkEnd w:id="0"/>
-    </w:p>
+    <w:bookmarkEnd w:id="0"/>
+    <w:p/>
     <w:sectPr>
       <w:pgSz w:w="12240" w:h="15840"/>
       <w:pgMar w:top="1440" w:right="1440" w:bottom="1440" w:left="1440" w:header="720" w:footer="720" w:gutter="0"/>

</xml_diff>